<commit_message>
v1.5.4 [x] Cambiar Word para incluir descuento para ese año
</commit_message>
<xml_diff>
--- a/src/main/webapp/JUSTIFICANTE.docx
+++ b/src/main/webapp/JUSTIFICANTE.docx
@@ -1,6 +1,6 @@
 
 <file path=word/document.xml><?xml version="1.0" encoding="utf-8"?>
-<w:document xmlns:wpc="http://schemas.microsoft.com/office/word/2010/wordprocessingCanvas" xmlns:mo="http://schemas.microsoft.com/office/mac/office/2008/main" xmlns:mc="http://schemas.openxmlformats.org/markup-compatibility/2006" xmlns:mv="urn:schemas-microsoft-com:mac:vml" xmlns:o="urn:schemas-microsoft-com:office:office" xmlns:r="http://schemas.openxmlformats.org/officeDocument/2006/relationships" xmlns:m="http://schemas.openxmlformats.org/officeDocument/2006/math" xmlns:v="urn:schemas-microsoft-com:vml" xmlns:wp14="http://schemas.microsoft.com/office/word/2010/wordprocessingDrawing" xmlns:wp="http://schemas.openxmlformats.org/drawingml/2006/wordprocessingDrawing" xmlns:w10="urn:schemas-microsoft-com:office:word" xmlns:w="http://schemas.openxmlformats.org/wordprocessingml/2006/main" xmlns:w14="http://schemas.microsoft.com/office/word/2010/wordml" xmlns:w15="http://schemas.microsoft.com/office/word/2012/wordml" xmlns:wpg="http://schemas.microsoft.com/office/word/2010/wordprocessingGroup" xmlns:wpi="http://schemas.microsoft.com/office/word/2010/wordprocessingInk" xmlns:wne="http://schemas.microsoft.com/office/word/2006/wordml" xmlns:wps="http://schemas.microsoft.com/office/word/2010/wordprocessingShape" mc:Ignorable="w14 w15 wp14">
+<w:document xmlns:wpc="http://schemas.microsoft.com/office/word/2010/wordprocessingCanvas" xmlns:cx="http://schemas.microsoft.com/office/drawing/2014/chartex" xmlns:cx1="http://schemas.microsoft.com/office/drawing/2015/9/8/chartex" xmlns:cx2="http://schemas.microsoft.com/office/drawing/2015/10/21/chartex" xmlns:cx3="http://schemas.microsoft.com/office/drawing/2016/5/9/chartex" xmlns:cx4="http://schemas.microsoft.com/office/drawing/2016/5/10/chartex" xmlns:cx5="http://schemas.microsoft.com/office/drawing/2016/5/11/chartex" xmlns:cx6="http://schemas.microsoft.com/office/drawing/2016/5/12/chartex" xmlns:cx7="http://schemas.microsoft.com/office/drawing/2016/5/13/chartex" xmlns:cx8="http://schemas.microsoft.com/office/drawing/2016/5/14/chartex" xmlns:mc="http://schemas.openxmlformats.org/markup-compatibility/2006" xmlns:aink="http://schemas.microsoft.com/office/drawing/2016/ink" xmlns:am3d="http://schemas.microsoft.com/office/drawing/2017/model3d" xmlns:o="urn:schemas-microsoft-com:office:office" xmlns:r="http://schemas.openxmlformats.org/officeDocument/2006/relationships" xmlns:m="http://schemas.openxmlformats.org/officeDocument/2006/math" xmlns:v="urn:schemas-microsoft-com:vml" xmlns:wp14="http://schemas.microsoft.com/office/word/2010/wordprocessingDrawing" xmlns:wp="http://schemas.openxmlformats.org/drawingml/2006/wordprocessingDrawing" xmlns:w10="urn:schemas-microsoft-com:office:word" xmlns:w="http://schemas.openxmlformats.org/wordprocessingml/2006/main" xmlns:w14="http://schemas.microsoft.com/office/word/2010/wordml" xmlns:w15="http://schemas.microsoft.com/office/word/2012/wordml" xmlns:w16cex="http://schemas.microsoft.com/office/word/2018/wordml/cex" xmlns:w16cid="http://schemas.microsoft.com/office/word/2016/wordml/cid" xmlns:w16="http://schemas.microsoft.com/office/word/2018/wordml" xmlns:w16se="http://schemas.microsoft.com/office/word/2015/wordml/symex" xmlns:wpg="http://schemas.microsoft.com/office/word/2010/wordprocessingGroup" xmlns:wpi="http://schemas.microsoft.com/office/word/2010/wordprocessingInk" xmlns:wne="http://schemas.microsoft.com/office/word/2006/wordml" xmlns:wps="http://schemas.microsoft.com/office/word/2010/wordprocessingShape" mc:Ignorable="w14 w15 w16se w16cid w16 w16cex wp14">
   <w:body>
     <w:p>
       <w:pPr>
@@ -130,25 +130,51 @@
       <w:r>
         <w:t xml:space="preserve">D. </w:t>
       </w:r>
-      <w:fldSimple w:instr=" MERGEFIELD Nombre \* MERGEFORMAT ">
-        <w:r>
-          <w:rPr>
-            <w:noProof/>
-          </w:rPr>
-          <w:t>«Nombre»</w:t>
-        </w:r>
-      </w:fldSimple>
+      <w:r>
+        <w:fldChar w:fldCharType="begin"/>
+      </w:r>
+      <w:r>
+        <w:instrText xml:space="preserve"> MERGEFIELD Nombre \* MERGEFORMAT </w:instrText>
+      </w:r>
+      <w:r>
+        <w:fldChar w:fldCharType="separate"/>
+      </w:r>
+      <w:r>
+        <w:rPr>
+          <w:noProof/>
+        </w:rPr>
+        <w:t>«Nombre»</w:t>
+      </w:r>
+      <w:r>
+        <w:rPr>
+          <w:noProof/>
+        </w:rPr>
+        <w:fldChar w:fldCharType="end"/>
+      </w:r>
       <w:r>
         <w:t xml:space="preserve"> ha pagado la cantidad abajo indicada por los siguientes conceptos en la Feria Virgen de San Lorenzo </w:t>
       </w:r>
-      <w:fldSimple w:instr=" MERGEFIELD Anyo \* MERGEFORMAT ">
-        <w:r>
-          <w:rPr>
-            <w:noProof/>
-          </w:rPr>
-          <w:t>«Anyo»</w:t>
-        </w:r>
-      </w:fldSimple>
+      <w:r>
+        <w:fldChar w:fldCharType="begin"/>
+      </w:r>
+      <w:r>
+        <w:instrText xml:space="preserve"> MERGEFIELD Anyo \* MERGEFORMAT </w:instrText>
+      </w:r>
+      <w:r>
+        <w:fldChar w:fldCharType="separate"/>
+      </w:r>
+      <w:r>
+        <w:rPr>
+          <w:noProof/>
+        </w:rPr>
+        <w:t>«Anyo»</w:t>
+      </w:r>
+      <w:r>
+        <w:rPr>
+          <w:noProof/>
+        </w:rPr>
+        <w:fldChar w:fldCharType="end"/>
+      </w:r>
       <w:r>
         <w:t xml:space="preserve"> de Valladolid.</w:t>
       </w:r>
@@ -169,36 +195,75 @@
       <w:r>
         <w:t xml:space="preserve">Parcela Nº </w:t>
       </w:r>
-      <w:fldSimple w:instr=" MERGEFIELD Parcela \* MERGEFORMAT ">
-        <w:r>
-          <w:rPr>
-            <w:noProof/>
-          </w:rPr>
-          <w:t>«Parcela»</w:t>
-        </w:r>
-      </w:fldSimple>
+      <w:r>
+        <w:fldChar w:fldCharType="begin"/>
+      </w:r>
+      <w:r>
+        <w:instrText xml:space="preserve"> MERGEFIELD Parcela \* MERGEFORMAT </w:instrText>
+      </w:r>
+      <w:r>
+        <w:fldChar w:fldCharType="separate"/>
+      </w:r>
+      <w:r>
+        <w:rPr>
+          <w:noProof/>
+        </w:rPr>
+        <w:t>«Parcela»</w:t>
+      </w:r>
+      <w:r>
+        <w:rPr>
+          <w:noProof/>
+        </w:rPr>
+        <w:fldChar w:fldCharType="end"/>
+      </w:r>
     </w:p>
     <w:p/>
     <w:p>
-      <w:fldSimple w:instr=" MERGEFIELD Sup_1 \* MERGEFORMAT ">
-        <w:r>
-          <w:rPr>
-            <w:noProof/>
-          </w:rPr>
-          <w:t>«Sup_1»</w:t>
-        </w:r>
-      </w:fldSimple>
+      <w:r>
+        <w:fldChar w:fldCharType="begin"/>
+      </w:r>
+      <w:r>
+        <w:instrText xml:space="preserve"> MERGEFIELD Sup_1 \* MERGEFORMAT </w:instrText>
+      </w:r>
+      <w:r>
+        <w:fldChar w:fldCharType="separate"/>
+      </w:r>
+      <w:r>
+        <w:rPr>
+          <w:noProof/>
+        </w:rPr>
+        <w:t>«Sup_1»</w:t>
+      </w:r>
+      <w:r>
+        <w:rPr>
+          <w:noProof/>
+        </w:rPr>
+        <w:fldChar w:fldCharType="end"/>
+      </w:r>
       <w:r>
         <w:t xml:space="preserve"> + </w:t>
       </w:r>
-      <w:fldSimple w:instr=" MERGEFIELD Sup_2 \* MERGEFORMAT ">
-        <w:r>
-          <w:rPr>
-            <w:noProof/>
-          </w:rPr>
-          <w:t>«Sup_2»</w:t>
-        </w:r>
-      </w:fldSimple>
+      <w:r>
+        <w:fldChar w:fldCharType="begin"/>
+      </w:r>
+      <w:r>
+        <w:instrText xml:space="preserve"> MERGEFIELD Sup_2 \* MERGEFORMAT </w:instrText>
+      </w:r>
+      <w:r>
+        <w:fldChar w:fldCharType="separate"/>
+      </w:r>
+      <w:r>
+        <w:rPr>
+          <w:noProof/>
+        </w:rPr>
+        <w:t>«Sup_2»</w:t>
+      </w:r>
+      <w:r>
+        <w:rPr>
+          <w:noProof/>
+        </w:rPr>
+        <w:fldChar w:fldCharType="end"/>
+      </w:r>
       <w:r>
         <w:t xml:space="preserve"> metros</w:t>
       </w:r>
@@ -218,17 +283,52 @@
       <w:r>
         <w:tab/>
       </w:r>
-      <w:fldSimple w:instr=" MERGEFIELD Sitio \* MERGEFORMAT ">
-        <w:r>
-          <w:rPr>
-            <w:noProof/>
-          </w:rPr>
-          <w:t>«Sitio»</w:t>
-        </w:r>
-      </w:fldSimple>
+      <w:r>
+        <w:fldChar w:fldCharType="begin"/>
+      </w:r>
+      <w:r>
+        <w:instrText xml:space="preserve"> MERGEFIELD Sitio \* MERGEFORMAT </w:instrText>
+      </w:r>
+      <w:r>
+        <w:fldChar w:fldCharType="separate"/>
+      </w:r>
+      <w:r>
+        <w:rPr>
+          <w:noProof/>
+        </w:rPr>
+        <w:t>«Sitio»</w:t>
+      </w:r>
+      <w:r>
+        <w:rPr>
+          <w:noProof/>
+        </w:rPr>
+        <w:fldChar w:fldCharType="end"/>
+      </w:r>
       <w:r>
         <w:t xml:space="preserve"> €</w:t>
       </w:r>
+      <w:r>
+        <w:t xml:space="preserve"> </w:t>
+      </w:r>
+    </w:p>
+    <w:p>
+      <w:pPr>
+        <w:tabs>
+          <w:tab w:val="right" w:pos="5103"/>
+        </w:tabs>
+        <w:ind w:left="1985"/>
+        <w:rPr>
+          <w:b/>
+          <w:bCs/>
+        </w:rPr>
+      </w:pPr>
+      <w:r>
+        <w:rPr>
+          <w:b/>
+          <w:bCs/>
+        </w:rPr>
+        <w:t>(-30% descuento para este año 2021)</w:t>
+      </w:r>
     </w:p>
     <w:p>
       <w:pPr>
@@ -255,14 +355,27 @@
       <w:r>
         <w:tab/>
       </w:r>
-      <w:fldSimple w:instr=" MERGEFIELD Gastos \* MERGEFORMAT ">
-        <w:r>
-          <w:rPr>
-            <w:noProof/>
-          </w:rPr>
-          <w:t>«Gastos»</w:t>
-        </w:r>
-      </w:fldSimple>
+      <w:r>
+        <w:fldChar w:fldCharType="begin"/>
+      </w:r>
+      <w:r>
+        <w:instrText xml:space="preserve"> MERGEFIELD Gastos \* MERGEFORMAT </w:instrText>
+      </w:r>
+      <w:r>
+        <w:fldChar w:fldCharType="separate"/>
+      </w:r>
+      <w:r>
+        <w:rPr>
+          <w:noProof/>
+        </w:rPr>
+        <w:t>«Gastos»</w:t>
+      </w:r>
+      <w:r>
+        <w:rPr>
+          <w:noProof/>
+        </w:rPr>
+        <w:fldChar w:fldCharType="end"/>
+      </w:r>
       <w:r>
         <w:t xml:space="preserve"> </w:t>
       </w:r>
@@ -292,14 +405,27 @@
       <w:r>
         <w:tab/>
       </w:r>
-      <w:fldSimple w:instr=" MERGEFIELD LuzAgua \* MERGEFORMAT ">
-        <w:r>
-          <w:rPr>
-            <w:noProof/>
-          </w:rPr>
-          <w:t>«LuzAgua»</w:t>
-        </w:r>
-      </w:fldSimple>
+      <w:r>
+        <w:fldChar w:fldCharType="begin"/>
+      </w:r>
+      <w:r>
+        <w:instrText xml:space="preserve"> MERGEFIELD LuzAgua \* MERGEFORMAT </w:instrText>
+      </w:r>
+      <w:r>
+        <w:fldChar w:fldCharType="separate"/>
+      </w:r>
+      <w:r>
+        <w:rPr>
+          <w:noProof/>
+        </w:rPr>
+        <w:t>«LuzAgua»</w:t>
+      </w:r>
+      <w:r>
+        <w:rPr>
+          <w:noProof/>
+        </w:rPr>
+        <w:fldChar w:fldCharType="end"/>
+      </w:r>
       <w:r>
         <w:t xml:space="preserve"> €</w:t>
       </w:r>
@@ -325,14 +451,27 @@
       <w:r>
         <w:tab/>
       </w:r>
-      <w:fldSimple w:instr=" MERGEFIELD Vivienda \* MERGEFORMAT ">
-        <w:r>
-          <w:rPr>
-            <w:noProof/>
-          </w:rPr>
-          <w:t>«Vivienda»</w:t>
-        </w:r>
-      </w:fldSimple>
+      <w:r>
+        <w:fldChar w:fldCharType="begin"/>
+      </w:r>
+      <w:r>
+        <w:instrText xml:space="preserve"> MERGEFIELD Vivienda \* MERGEFORMAT </w:instrText>
+      </w:r>
+      <w:r>
+        <w:fldChar w:fldCharType="separate"/>
+      </w:r>
+      <w:r>
+        <w:rPr>
+          <w:noProof/>
+        </w:rPr>
+        <w:t>«Vivienda»</w:t>
+      </w:r>
+      <w:r>
+        <w:rPr>
+          <w:noProof/>
+        </w:rPr>
+        <w:fldChar w:fldCharType="end"/>
+      </w:r>
       <w:r>
         <w:t xml:space="preserve"> €</w:t>
       </w:r>
@@ -358,14 +497,27 @@
       <w:r>
         <w:tab/>
       </w:r>
-      <w:fldSimple w:instr=" MERGEFIELD Maquinas \* MERGEFORMAT ">
-        <w:r>
-          <w:rPr>
-            <w:noProof/>
-          </w:rPr>
-          <w:t>«Maquinas»</w:t>
-        </w:r>
-      </w:fldSimple>
+      <w:r>
+        <w:fldChar w:fldCharType="begin"/>
+      </w:r>
+      <w:r>
+        <w:instrText xml:space="preserve"> MERGEFIELD Maquinas \* MERGEFORMAT </w:instrText>
+      </w:r>
+      <w:r>
+        <w:fldChar w:fldCharType="separate"/>
+      </w:r>
+      <w:r>
+        <w:rPr>
+          <w:noProof/>
+        </w:rPr>
+        <w:t>«Maquinas»</w:t>
+      </w:r>
+      <w:r>
+        <w:rPr>
+          <w:noProof/>
+        </w:rPr>
+        <w:fldChar w:fldCharType="end"/>
+      </w:r>
       <w:r>
         <w:t xml:space="preserve"> €</w:t>
       </w:r>
@@ -391,14 +543,27 @@
       <w:r>
         <w:tab/>
       </w:r>
-      <w:fldSimple w:instr=" MERGEFIELD Deuda \* MERGEFORMAT ">
-        <w:r>
-          <w:rPr>
-            <w:noProof/>
-          </w:rPr>
-          <w:t>«Deuda»</w:t>
-        </w:r>
-      </w:fldSimple>
+      <w:r>
+        <w:fldChar w:fldCharType="begin"/>
+      </w:r>
+      <w:r>
+        <w:instrText xml:space="preserve"> MERGEFIELD Deuda \* MERGEFORMAT </w:instrText>
+      </w:r>
+      <w:r>
+        <w:fldChar w:fldCharType="separate"/>
+      </w:r>
+      <w:r>
+        <w:rPr>
+          <w:noProof/>
+        </w:rPr>
+        <w:t>«Deuda»</w:t>
+      </w:r>
+      <w:r>
+        <w:rPr>
+          <w:noProof/>
+        </w:rPr>
+        <w:fldChar w:fldCharType="end"/>
+      </w:r>
       <w:r>
         <w:t xml:space="preserve"> €</w:t>
       </w:r>
@@ -424,14 +589,27 @@
       <w:r>
         <w:tab/>
       </w:r>
-      <w:fldSimple w:instr=" MERGEFIELD Sanciones \* MERGEFORMAT ">
-        <w:r>
-          <w:rPr>
-            <w:noProof/>
-          </w:rPr>
-          <w:t>«Sanciones»</w:t>
-        </w:r>
-      </w:fldSimple>
+      <w:r>
+        <w:fldChar w:fldCharType="begin"/>
+      </w:r>
+      <w:r>
+        <w:instrText xml:space="preserve"> MERGEFIELD Sanciones \* MERGEFORMAT </w:instrText>
+      </w:r>
+      <w:r>
+        <w:fldChar w:fldCharType="separate"/>
+      </w:r>
+      <w:r>
+        <w:rPr>
+          <w:noProof/>
+        </w:rPr>
+        <w:t>«Sanciones»</w:t>
+      </w:r>
+      <w:r>
+        <w:rPr>
+          <w:noProof/>
+        </w:rPr>
+        <w:fldChar w:fldCharType="end"/>
+      </w:r>
       <w:r>
         <w:t xml:space="preserve"> €</w:t>
       </w:r>
@@ -441,14 +619,27 @@
       <w:r>
         <w:t xml:space="preserve"> </w:t>
       </w:r>
-      <w:fldSimple w:instr=" MERGEFIELD MotivoSanciones \* MERGEFORMAT ">
-        <w:r>
-          <w:rPr>
-            <w:noProof/>
-          </w:rPr>
-          <w:t>«MotivoSanciones»</w:t>
-        </w:r>
-      </w:fldSimple>
+      <w:r>
+        <w:fldChar w:fldCharType="begin"/>
+      </w:r>
+      <w:r>
+        <w:instrText xml:space="preserve"> MERGEFIELD MotivoSanciones \* MERGEFORMAT </w:instrText>
+      </w:r>
+      <w:r>
+        <w:fldChar w:fldCharType="separate"/>
+      </w:r>
+      <w:r>
+        <w:rPr>
+          <w:noProof/>
+        </w:rPr>
+        <w:t>«MotivoSanciones»</w:t>
+      </w:r>
+      <w:r>
+        <w:rPr>
+          <w:noProof/>
+        </w:rPr>
+        <w:fldChar w:fldCharType="end"/>
+      </w:r>
     </w:p>
     <w:p>
       <w:pPr>
@@ -485,14 +676,27 @@
       <w:r>
         <w:tab/>
       </w:r>
-      <w:fldSimple w:instr=" MERGEFIELD Total \* MERGEFORMAT ">
-        <w:r>
-          <w:rPr>
-            <w:noProof/>
-          </w:rPr>
-          <w:t>«Total»</w:t>
-        </w:r>
-      </w:fldSimple>
+      <w:r>
+        <w:fldChar w:fldCharType="begin"/>
+      </w:r>
+      <w:r>
+        <w:instrText xml:space="preserve"> MERGEFIELD Total \* MERGEFORMAT </w:instrText>
+      </w:r>
+      <w:r>
+        <w:fldChar w:fldCharType="separate"/>
+      </w:r>
+      <w:r>
+        <w:rPr>
+          <w:noProof/>
+        </w:rPr>
+        <w:t>«Total»</w:t>
+      </w:r>
+      <w:r>
+        <w:rPr>
+          <w:noProof/>
+        </w:rPr>
+        <w:fldChar w:fldCharType="end"/>
+      </w:r>
       <w:r>
         <w:t xml:space="preserve"> €</w:t>
       </w:r>
@@ -630,8 +834,6 @@
         </w:tabs>
         <w:ind w:left="1985"/>
       </w:pPr>
-      <w:bookmarkStart w:id="0" w:name="_GoBack"/>
-      <w:bookmarkEnd w:id="0"/>
     </w:p>
     <w:sectPr>
       <w:footerReference w:type="default" r:id="rId6"/>
@@ -645,7 +847,7 @@
 </file>
 
 <file path=word/endnotes.xml><?xml version="1.0" encoding="utf-8"?>
-<w:endnotes xmlns:wpc="http://schemas.microsoft.com/office/word/2010/wordprocessingCanvas" xmlns:mo="http://schemas.microsoft.com/office/mac/office/2008/main" xmlns:mc="http://schemas.openxmlformats.org/markup-compatibility/2006" xmlns:mv="urn:schemas-microsoft-com:mac:vml" xmlns:o="urn:schemas-microsoft-com:office:office" xmlns:r="http://schemas.openxmlformats.org/officeDocument/2006/relationships" xmlns:m="http://schemas.openxmlformats.org/officeDocument/2006/math" xmlns:v="urn:schemas-microsoft-com:vml" xmlns:wp14="http://schemas.microsoft.com/office/word/2010/wordprocessingDrawing" xmlns:wp="http://schemas.openxmlformats.org/drawingml/2006/wordprocessingDrawing" xmlns:w10="urn:schemas-microsoft-com:office:word" xmlns:w="http://schemas.openxmlformats.org/wordprocessingml/2006/main" xmlns:w14="http://schemas.microsoft.com/office/word/2010/wordml" xmlns:w15="http://schemas.microsoft.com/office/word/2012/wordml" xmlns:wpg="http://schemas.microsoft.com/office/word/2010/wordprocessingGroup" xmlns:wpi="http://schemas.microsoft.com/office/word/2010/wordprocessingInk" xmlns:wne="http://schemas.microsoft.com/office/word/2006/wordml" xmlns:wps="http://schemas.microsoft.com/office/word/2010/wordprocessingShape" mc:Ignorable="w14 w15 wp14">
+<w:endnotes xmlns:wpc="http://schemas.microsoft.com/office/word/2010/wordprocessingCanvas" xmlns:cx="http://schemas.microsoft.com/office/drawing/2014/chartex" xmlns:cx1="http://schemas.microsoft.com/office/drawing/2015/9/8/chartex" xmlns:cx2="http://schemas.microsoft.com/office/drawing/2015/10/21/chartex" xmlns:cx3="http://schemas.microsoft.com/office/drawing/2016/5/9/chartex" xmlns:cx4="http://schemas.microsoft.com/office/drawing/2016/5/10/chartex" xmlns:cx5="http://schemas.microsoft.com/office/drawing/2016/5/11/chartex" xmlns:cx6="http://schemas.microsoft.com/office/drawing/2016/5/12/chartex" xmlns:cx7="http://schemas.microsoft.com/office/drawing/2016/5/13/chartex" xmlns:cx8="http://schemas.microsoft.com/office/drawing/2016/5/14/chartex" xmlns:mc="http://schemas.openxmlformats.org/markup-compatibility/2006" xmlns:aink="http://schemas.microsoft.com/office/drawing/2016/ink" xmlns:am3d="http://schemas.microsoft.com/office/drawing/2017/model3d" xmlns:o="urn:schemas-microsoft-com:office:office" xmlns:r="http://schemas.openxmlformats.org/officeDocument/2006/relationships" xmlns:m="http://schemas.openxmlformats.org/officeDocument/2006/math" xmlns:v="urn:schemas-microsoft-com:vml" xmlns:wp14="http://schemas.microsoft.com/office/word/2010/wordprocessingDrawing" xmlns:wp="http://schemas.openxmlformats.org/drawingml/2006/wordprocessingDrawing" xmlns:w10="urn:schemas-microsoft-com:office:word" xmlns:w="http://schemas.openxmlformats.org/wordprocessingml/2006/main" xmlns:w14="http://schemas.microsoft.com/office/word/2010/wordml" xmlns:w15="http://schemas.microsoft.com/office/word/2012/wordml" xmlns:w16cex="http://schemas.microsoft.com/office/word/2018/wordml/cex" xmlns:w16cid="http://schemas.microsoft.com/office/word/2016/wordml/cid" xmlns:w16="http://schemas.microsoft.com/office/word/2018/wordml" xmlns:w16se="http://schemas.microsoft.com/office/word/2015/wordml/symex" xmlns:wpg="http://schemas.microsoft.com/office/word/2010/wordprocessingGroup" xmlns:wpi="http://schemas.microsoft.com/office/word/2010/wordprocessingInk" xmlns:wne="http://schemas.microsoft.com/office/word/2006/wordml" xmlns:wps="http://schemas.microsoft.com/office/word/2010/wordprocessingShape" mc:Ignorable="w14 w15 w16se w16cid w16 w16cex wp14">
   <w:endnote w:type="separator" w:id="-1">
     <w:p>
       <w:r>
@@ -664,7 +866,7 @@
 </file>
 
 <file path=word/footer1.xml><?xml version="1.0" encoding="utf-8"?>
-<w:ftr xmlns:wpc="http://schemas.microsoft.com/office/word/2010/wordprocessingCanvas" xmlns:mo="http://schemas.microsoft.com/office/mac/office/2008/main" xmlns:mc="http://schemas.openxmlformats.org/markup-compatibility/2006" xmlns:mv="urn:schemas-microsoft-com:mac:vml" xmlns:o="urn:schemas-microsoft-com:office:office" xmlns:r="http://schemas.openxmlformats.org/officeDocument/2006/relationships" xmlns:m="http://schemas.openxmlformats.org/officeDocument/2006/math" xmlns:v="urn:schemas-microsoft-com:vml" xmlns:wp14="http://schemas.microsoft.com/office/word/2010/wordprocessingDrawing" xmlns:wp="http://schemas.openxmlformats.org/drawingml/2006/wordprocessingDrawing" xmlns:w10="urn:schemas-microsoft-com:office:word" xmlns:w="http://schemas.openxmlformats.org/wordprocessingml/2006/main" xmlns:w14="http://schemas.microsoft.com/office/word/2010/wordml" xmlns:w15="http://schemas.microsoft.com/office/word/2012/wordml" xmlns:wpg="http://schemas.microsoft.com/office/word/2010/wordprocessingGroup" xmlns:wpi="http://schemas.microsoft.com/office/word/2010/wordprocessingInk" xmlns:wne="http://schemas.microsoft.com/office/word/2006/wordml" xmlns:wps="http://schemas.microsoft.com/office/word/2010/wordprocessingShape" mc:Ignorable="w14 w15 wp14">
+<w:ftr xmlns:wpc="http://schemas.microsoft.com/office/word/2010/wordprocessingCanvas" xmlns:cx="http://schemas.microsoft.com/office/drawing/2014/chartex" xmlns:cx1="http://schemas.microsoft.com/office/drawing/2015/9/8/chartex" xmlns:cx2="http://schemas.microsoft.com/office/drawing/2015/10/21/chartex" xmlns:cx3="http://schemas.microsoft.com/office/drawing/2016/5/9/chartex" xmlns:cx4="http://schemas.microsoft.com/office/drawing/2016/5/10/chartex" xmlns:cx5="http://schemas.microsoft.com/office/drawing/2016/5/11/chartex" xmlns:cx6="http://schemas.microsoft.com/office/drawing/2016/5/12/chartex" xmlns:cx7="http://schemas.microsoft.com/office/drawing/2016/5/13/chartex" xmlns:cx8="http://schemas.microsoft.com/office/drawing/2016/5/14/chartex" xmlns:mc="http://schemas.openxmlformats.org/markup-compatibility/2006" xmlns:aink="http://schemas.microsoft.com/office/drawing/2016/ink" xmlns:am3d="http://schemas.microsoft.com/office/drawing/2017/model3d" xmlns:o="urn:schemas-microsoft-com:office:office" xmlns:r="http://schemas.openxmlformats.org/officeDocument/2006/relationships" xmlns:m="http://schemas.openxmlformats.org/officeDocument/2006/math" xmlns:v="urn:schemas-microsoft-com:vml" xmlns:wp14="http://schemas.microsoft.com/office/word/2010/wordprocessingDrawing" xmlns:wp="http://schemas.openxmlformats.org/drawingml/2006/wordprocessingDrawing" xmlns:w10="urn:schemas-microsoft-com:office:word" xmlns:w="http://schemas.openxmlformats.org/wordprocessingml/2006/main" xmlns:w14="http://schemas.microsoft.com/office/word/2010/wordml" xmlns:w15="http://schemas.microsoft.com/office/word/2012/wordml" xmlns:w16cex="http://schemas.microsoft.com/office/word/2018/wordml/cex" xmlns:w16cid="http://schemas.microsoft.com/office/word/2016/wordml/cid" xmlns:w16="http://schemas.microsoft.com/office/word/2018/wordml" xmlns:w16se="http://schemas.microsoft.com/office/word/2015/wordml/symex" xmlns:wpg="http://schemas.microsoft.com/office/word/2010/wordprocessingGroup" xmlns:wpi="http://schemas.microsoft.com/office/word/2010/wordprocessingInk" xmlns:wne="http://schemas.microsoft.com/office/word/2006/wordml" xmlns:wps="http://schemas.microsoft.com/office/word/2010/wordprocessingShape" mc:Ignorable="w14 w15 w16se w16cid w16 w16cex wp14">
   <w:p>
     <w:pPr>
       <w:pStyle w:val="Piedepgina"/>
@@ -679,7 +881,23 @@
         <w:sz w:val="12"/>
         <w:szCs w:val="12"/>
       </w:rPr>
-      <w:t>ASOCIACIÓN DE INDUSTRIALES FERIANTES DE VALLADOLID     CIF:G-47031521     C/ Reyes, 9  47002 - Valladolid</w:t>
+      <w:t xml:space="preserve">ASOCIACIÓN DE INDUSTRIALES FERIANTES DE VALLADOLID     </w:t>
+    </w:r>
+    <w:proofErr w:type="gramStart"/>
+    <w:r>
+      <w:rPr>
+        <w:sz w:val="12"/>
+        <w:szCs w:val="12"/>
+      </w:rPr>
+      <w:t>CIF:G</w:t>
+    </w:r>
+    <w:proofErr w:type="gramEnd"/>
+    <w:r>
+      <w:rPr>
+        <w:sz w:val="12"/>
+        <w:szCs w:val="12"/>
+      </w:rPr>
+      <w:t>-47031521     C/ Reyes, 9  47002 - Valladolid</w:t>
     </w:r>
   </w:p>
   <w:p>
@@ -691,7 +909,7 @@
 </file>
 
 <file path=word/footnotes.xml><?xml version="1.0" encoding="utf-8"?>
-<w:footnotes xmlns:wpc="http://schemas.microsoft.com/office/word/2010/wordprocessingCanvas" xmlns:mo="http://schemas.microsoft.com/office/mac/office/2008/main" xmlns:mc="http://schemas.openxmlformats.org/markup-compatibility/2006" xmlns:mv="urn:schemas-microsoft-com:mac:vml" xmlns:o="urn:schemas-microsoft-com:office:office" xmlns:r="http://schemas.openxmlformats.org/officeDocument/2006/relationships" xmlns:m="http://schemas.openxmlformats.org/officeDocument/2006/math" xmlns:v="urn:schemas-microsoft-com:vml" xmlns:wp14="http://schemas.microsoft.com/office/word/2010/wordprocessingDrawing" xmlns:wp="http://schemas.openxmlformats.org/drawingml/2006/wordprocessingDrawing" xmlns:w10="urn:schemas-microsoft-com:office:word" xmlns:w="http://schemas.openxmlformats.org/wordprocessingml/2006/main" xmlns:w14="http://schemas.microsoft.com/office/word/2010/wordml" xmlns:w15="http://schemas.microsoft.com/office/word/2012/wordml" xmlns:wpg="http://schemas.microsoft.com/office/word/2010/wordprocessingGroup" xmlns:wpi="http://schemas.microsoft.com/office/word/2010/wordprocessingInk" xmlns:wne="http://schemas.microsoft.com/office/word/2006/wordml" xmlns:wps="http://schemas.microsoft.com/office/word/2010/wordprocessingShape" mc:Ignorable="w14 w15 wp14">
+<w:footnotes xmlns:wpc="http://schemas.microsoft.com/office/word/2010/wordprocessingCanvas" xmlns:cx="http://schemas.microsoft.com/office/drawing/2014/chartex" xmlns:cx1="http://schemas.microsoft.com/office/drawing/2015/9/8/chartex" xmlns:cx2="http://schemas.microsoft.com/office/drawing/2015/10/21/chartex" xmlns:cx3="http://schemas.microsoft.com/office/drawing/2016/5/9/chartex" xmlns:cx4="http://schemas.microsoft.com/office/drawing/2016/5/10/chartex" xmlns:cx5="http://schemas.microsoft.com/office/drawing/2016/5/11/chartex" xmlns:cx6="http://schemas.microsoft.com/office/drawing/2016/5/12/chartex" xmlns:cx7="http://schemas.microsoft.com/office/drawing/2016/5/13/chartex" xmlns:cx8="http://schemas.microsoft.com/office/drawing/2016/5/14/chartex" xmlns:mc="http://schemas.openxmlformats.org/markup-compatibility/2006" xmlns:aink="http://schemas.microsoft.com/office/drawing/2016/ink" xmlns:am3d="http://schemas.microsoft.com/office/drawing/2017/model3d" xmlns:o="urn:schemas-microsoft-com:office:office" xmlns:r="http://schemas.openxmlformats.org/officeDocument/2006/relationships" xmlns:m="http://schemas.openxmlformats.org/officeDocument/2006/math" xmlns:v="urn:schemas-microsoft-com:vml" xmlns:wp14="http://schemas.microsoft.com/office/word/2010/wordprocessingDrawing" xmlns:wp="http://schemas.openxmlformats.org/drawingml/2006/wordprocessingDrawing" xmlns:w10="urn:schemas-microsoft-com:office:word" xmlns:w="http://schemas.openxmlformats.org/wordprocessingml/2006/main" xmlns:w14="http://schemas.microsoft.com/office/word/2010/wordml" xmlns:w15="http://schemas.microsoft.com/office/word/2012/wordml" xmlns:w16cex="http://schemas.microsoft.com/office/word/2018/wordml/cex" xmlns:w16cid="http://schemas.microsoft.com/office/word/2016/wordml/cid" xmlns:w16="http://schemas.microsoft.com/office/word/2018/wordml" xmlns:w16se="http://schemas.microsoft.com/office/word/2015/wordml/symex" xmlns:wpg="http://schemas.microsoft.com/office/word/2010/wordprocessingGroup" xmlns:wpi="http://schemas.microsoft.com/office/word/2010/wordprocessingInk" xmlns:wne="http://schemas.microsoft.com/office/word/2006/wordml" xmlns:wps="http://schemas.microsoft.com/office/word/2010/wordprocessingShape" mc:Ignorable="w14 w15 w16se w16cid w16 w16cex wp14">
   <w:footnote w:type="separator" w:id="-1">
     <w:p>
       <w:r>
@@ -710,7 +928,7 @@
 </file>
 
 <file path=word/styles.xml><?xml version="1.0" encoding="utf-8"?>
-<w:styles xmlns:mc="http://schemas.openxmlformats.org/markup-compatibility/2006" xmlns:r="http://schemas.openxmlformats.org/officeDocument/2006/relationships" xmlns:w="http://schemas.openxmlformats.org/wordprocessingml/2006/main" xmlns:w14="http://schemas.microsoft.com/office/word/2010/wordml" xmlns:w15="http://schemas.microsoft.com/office/word/2012/wordml" mc:Ignorable="w14 w15">
+<w:styles xmlns:mc="http://schemas.openxmlformats.org/markup-compatibility/2006" xmlns:r="http://schemas.openxmlformats.org/officeDocument/2006/relationships" xmlns:w="http://schemas.openxmlformats.org/wordprocessingml/2006/main" xmlns:w14="http://schemas.microsoft.com/office/word/2010/wordml" xmlns:w15="http://schemas.microsoft.com/office/word/2012/wordml" xmlns:w16cex="http://schemas.microsoft.com/office/word/2018/wordml/cex" xmlns:w16cid="http://schemas.microsoft.com/office/word/2016/wordml/cid" xmlns:w16="http://schemas.microsoft.com/office/word/2018/wordml" xmlns:w16se="http://schemas.microsoft.com/office/word/2015/wordml/symex" mc:Ignorable="w14 w15 w16se w16cid w16 w16cex">
   <w:docDefaults>
     <w:rPrDefault>
       <w:rPr>
@@ -722,7 +940,7 @@
     </w:rPrDefault>
     <w:pPrDefault/>
   </w:docDefaults>
-  <w:latentStyles w:defLockedState="0" w:defUIPriority="99" w:defSemiHidden="0" w:defUnhideWhenUsed="0" w:defQFormat="0" w:count="382">
+  <w:latentStyles w:defLockedState="0" w:defUIPriority="99" w:defSemiHidden="0" w:defUnhideWhenUsed="0" w:defQFormat="0" w:count="376">
     <w:lsdException w:name="Normal" w:uiPriority="0" w:qFormat="1"/>
     <w:lsdException w:name="heading 1" w:uiPriority="9" w:qFormat="1"/>
     <w:lsdException w:name="heading 2" w:semiHidden="1" w:uiPriority="9" w:unhideWhenUsed="1" w:qFormat="1"/>
@@ -879,15 +1097,6 @@
     <w:lsdException w:name="Balloon Text" w:semiHidden="1" w:unhideWhenUsed="1"/>
     <w:lsdException w:name="Table Grid" w:uiPriority="39"/>
     <w:lsdException w:name="Table Theme" w:semiHidden="1" w:unhideWhenUsed="1"/>
-    <w:lsdException w:name="Note Level 1" w:semiHidden="1" w:unhideWhenUsed="1"/>
-    <w:lsdException w:name="Note Level 2" w:semiHidden="1" w:unhideWhenUsed="1"/>
-    <w:lsdException w:name="Note Level 3" w:semiHidden="1" w:unhideWhenUsed="1"/>
-    <w:lsdException w:name="Note Level 4" w:semiHidden="1" w:unhideWhenUsed="1"/>
-    <w:lsdException w:name="Note Level 5" w:semiHidden="1" w:unhideWhenUsed="1"/>
-    <w:lsdException w:name="Note Level 6" w:semiHidden="1" w:unhideWhenUsed="1"/>
-    <w:lsdException w:name="Note Level 7" w:semiHidden="1" w:unhideWhenUsed="1"/>
-    <w:lsdException w:name="Note Level 8" w:semiHidden="1" w:unhideWhenUsed="1"/>
-    <w:lsdException w:name="Note Level 9" w:semiHidden="1" w:unhideWhenUsed="1"/>
     <w:lsdException w:name="Placeholder Text" w:semiHidden="1"/>
     <w:lsdException w:name="No Spacing" w:uiPriority="1" w:qFormat="1"/>
     <w:lsdException w:name="Light Shading" w:uiPriority="60"/>

</xml_diff>

<commit_message>
v1.5.5 [x] Cambiar documento de pago, para quitar descuento [x] Al enviar varios mails de justificante de pago, solo apuntaba como pagado el primero
</commit_message>
<xml_diff>
--- a/src/main/webapp/JUSTIFICANTE.docx
+++ b/src/main/webapp/JUSTIFICANTE.docx
@@ -1,6 +1,6 @@
 
 <file path=word/document.xml><?xml version="1.0" encoding="utf-8"?>
-<w:document xmlns:wpc="http://schemas.microsoft.com/office/word/2010/wordprocessingCanvas" xmlns:cx="http://schemas.microsoft.com/office/drawing/2014/chartex" xmlns:cx1="http://schemas.microsoft.com/office/drawing/2015/9/8/chartex" xmlns:cx2="http://schemas.microsoft.com/office/drawing/2015/10/21/chartex" xmlns:cx3="http://schemas.microsoft.com/office/drawing/2016/5/9/chartex" xmlns:cx4="http://schemas.microsoft.com/office/drawing/2016/5/10/chartex" xmlns:cx5="http://schemas.microsoft.com/office/drawing/2016/5/11/chartex" xmlns:cx6="http://schemas.microsoft.com/office/drawing/2016/5/12/chartex" xmlns:cx7="http://schemas.microsoft.com/office/drawing/2016/5/13/chartex" xmlns:cx8="http://schemas.microsoft.com/office/drawing/2016/5/14/chartex" xmlns:mc="http://schemas.openxmlformats.org/markup-compatibility/2006" xmlns:aink="http://schemas.microsoft.com/office/drawing/2016/ink" xmlns:am3d="http://schemas.microsoft.com/office/drawing/2017/model3d" xmlns:o="urn:schemas-microsoft-com:office:office" xmlns:r="http://schemas.openxmlformats.org/officeDocument/2006/relationships" xmlns:m="http://schemas.openxmlformats.org/officeDocument/2006/math" xmlns:v="urn:schemas-microsoft-com:vml" xmlns:wp14="http://schemas.microsoft.com/office/word/2010/wordprocessingDrawing" xmlns:wp="http://schemas.openxmlformats.org/drawingml/2006/wordprocessingDrawing" xmlns:w10="urn:schemas-microsoft-com:office:word" xmlns:w="http://schemas.openxmlformats.org/wordprocessingml/2006/main" xmlns:w14="http://schemas.microsoft.com/office/word/2010/wordml" xmlns:w15="http://schemas.microsoft.com/office/word/2012/wordml" xmlns:w16cex="http://schemas.microsoft.com/office/word/2018/wordml/cex" xmlns:w16cid="http://schemas.microsoft.com/office/word/2016/wordml/cid" xmlns:w16="http://schemas.microsoft.com/office/word/2018/wordml" xmlns:w16se="http://schemas.microsoft.com/office/word/2015/wordml/symex" xmlns:wpg="http://schemas.microsoft.com/office/word/2010/wordprocessingGroup" xmlns:wpi="http://schemas.microsoft.com/office/word/2010/wordprocessingInk" xmlns:wne="http://schemas.microsoft.com/office/word/2006/wordml" xmlns:wps="http://schemas.microsoft.com/office/word/2010/wordprocessingShape" mc:Ignorable="w14 w15 w16se w16cid w16 w16cex wp14">
+<w:document xmlns:wpc="http://schemas.microsoft.com/office/word/2010/wordprocessingCanvas" xmlns:cx="http://schemas.microsoft.com/office/drawing/2014/chartex" xmlns:cx1="http://schemas.microsoft.com/office/drawing/2015/9/8/chartex" xmlns:cx2="http://schemas.microsoft.com/office/drawing/2015/10/21/chartex" xmlns:cx3="http://schemas.microsoft.com/office/drawing/2016/5/9/chartex" xmlns:cx4="http://schemas.microsoft.com/office/drawing/2016/5/10/chartex" xmlns:cx5="http://schemas.microsoft.com/office/drawing/2016/5/11/chartex" xmlns:cx6="http://schemas.microsoft.com/office/drawing/2016/5/12/chartex" xmlns:cx7="http://schemas.microsoft.com/office/drawing/2016/5/13/chartex" xmlns:cx8="http://schemas.microsoft.com/office/drawing/2016/5/14/chartex" xmlns:mc="http://schemas.openxmlformats.org/markup-compatibility/2006" xmlns:aink="http://schemas.microsoft.com/office/drawing/2016/ink" xmlns:am3d="http://schemas.microsoft.com/office/drawing/2017/model3d" xmlns:o="urn:schemas-microsoft-com:office:office" xmlns:r="http://schemas.openxmlformats.org/officeDocument/2006/relationships" xmlns:m="http://schemas.openxmlformats.org/officeDocument/2006/math" xmlns:v="urn:schemas-microsoft-com:vml" xmlns:wp14="http://schemas.microsoft.com/office/word/2010/wordprocessingDrawing" xmlns:wp="http://schemas.openxmlformats.org/drawingml/2006/wordprocessingDrawing" xmlns:w10="urn:schemas-microsoft-com:office:word" xmlns:w="http://schemas.openxmlformats.org/wordprocessingml/2006/main" xmlns:w14="http://schemas.microsoft.com/office/word/2010/wordml" xmlns:w15="http://schemas.microsoft.com/office/word/2012/wordml" xmlns:w16cex="http://schemas.microsoft.com/office/word/2018/wordml/cex" xmlns:w16cid="http://schemas.microsoft.com/office/word/2016/wordml/cid" xmlns:w16="http://schemas.microsoft.com/office/word/2018/wordml" xmlns:w16sdtdh="http://schemas.microsoft.com/office/word/2020/wordml/sdtdatahash" xmlns:w16se="http://schemas.microsoft.com/office/word/2015/wordml/symex" xmlns:wpg="http://schemas.microsoft.com/office/word/2010/wordprocessingGroup" xmlns:wpi="http://schemas.microsoft.com/office/word/2010/wordprocessingInk" xmlns:wne="http://schemas.microsoft.com/office/word/2006/wordml" xmlns:wps="http://schemas.microsoft.com/office/word/2010/wordprocessingShape" mc:Ignorable="w14 w15 w16se w16cid w16 w16cex w16sdtdh wp14">
   <w:body>
     <w:p>
       <w:pPr>
@@ -130,25 +130,51 @@
       <w:r>
         <w:t xml:space="preserve">D. </w:t>
       </w:r>
-      <w:fldSimple w:instr=" MERGEFIELD Nombre \* MERGEFORMAT ">
-        <w:r>
-          <w:rPr>
-            <w:noProof/>
-          </w:rPr>
-          <w:t>«Nombre»</w:t>
-        </w:r>
-      </w:fldSimple>
+      <w:r>
+        <w:fldChar w:fldCharType="begin"/>
+      </w:r>
+      <w:r>
+        <w:instrText xml:space="preserve"> MERGEFIELD Nombre \* MERGEFORMAT </w:instrText>
+      </w:r>
+      <w:r>
+        <w:fldChar w:fldCharType="separate"/>
+      </w:r>
+      <w:r>
+        <w:rPr>
+          <w:noProof/>
+        </w:rPr>
+        <w:t>«Nombre»</w:t>
+      </w:r>
+      <w:r>
+        <w:rPr>
+          <w:noProof/>
+        </w:rPr>
+        <w:fldChar w:fldCharType="end"/>
+      </w:r>
       <w:r>
         <w:t xml:space="preserve"> ha pagado la cantidad abajo indicada por los siguientes conceptos en la Feria Virgen de San Lorenzo </w:t>
       </w:r>
-      <w:fldSimple w:instr=" MERGEFIELD Anyo \* MERGEFORMAT ">
-        <w:r>
-          <w:rPr>
-            <w:noProof/>
-          </w:rPr>
-          <w:t>«Anyo»</w:t>
-        </w:r>
-      </w:fldSimple>
+      <w:r>
+        <w:fldChar w:fldCharType="begin"/>
+      </w:r>
+      <w:r>
+        <w:instrText xml:space="preserve"> MERGEFIELD Anyo \* MERGEFORMAT </w:instrText>
+      </w:r>
+      <w:r>
+        <w:fldChar w:fldCharType="separate"/>
+      </w:r>
+      <w:r>
+        <w:rPr>
+          <w:noProof/>
+        </w:rPr>
+        <w:t>«Anyo»</w:t>
+      </w:r>
+      <w:r>
+        <w:rPr>
+          <w:noProof/>
+        </w:rPr>
+        <w:fldChar w:fldCharType="end"/>
+      </w:r>
       <w:r>
         <w:t xml:space="preserve"> de Valladolid.</w:t>
       </w:r>
@@ -169,36 +195,75 @@
       <w:r>
         <w:t xml:space="preserve">Parcela Nº </w:t>
       </w:r>
-      <w:fldSimple w:instr=" MERGEFIELD Parcela \* MERGEFORMAT ">
-        <w:r>
-          <w:rPr>
-            <w:noProof/>
-          </w:rPr>
-          <w:t>«Parcela»</w:t>
-        </w:r>
-      </w:fldSimple>
+      <w:r>
+        <w:fldChar w:fldCharType="begin"/>
+      </w:r>
+      <w:r>
+        <w:instrText xml:space="preserve"> MERGEFIELD Parcela \* MERGEFORMAT </w:instrText>
+      </w:r>
+      <w:r>
+        <w:fldChar w:fldCharType="separate"/>
+      </w:r>
+      <w:r>
+        <w:rPr>
+          <w:noProof/>
+        </w:rPr>
+        <w:t>«Parcela»</w:t>
+      </w:r>
+      <w:r>
+        <w:rPr>
+          <w:noProof/>
+        </w:rPr>
+        <w:fldChar w:fldCharType="end"/>
+      </w:r>
     </w:p>
     <w:p/>
     <w:p>
-      <w:fldSimple w:instr=" MERGEFIELD Sup_1 \* MERGEFORMAT ">
-        <w:r>
-          <w:rPr>
-            <w:noProof/>
-          </w:rPr>
-          <w:t>«Sup_1»</w:t>
-        </w:r>
-      </w:fldSimple>
+      <w:r>
+        <w:fldChar w:fldCharType="begin"/>
+      </w:r>
+      <w:r>
+        <w:instrText xml:space="preserve"> MERGEFIELD Sup_1 \* MERGEFORMAT </w:instrText>
+      </w:r>
+      <w:r>
+        <w:fldChar w:fldCharType="separate"/>
+      </w:r>
+      <w:r>
+        <w:rPr>
+          <w:noProof/>
+        </w:rPr>
+        <w:t>«Sup_1»</w:t>
+      </w:r>
+      <w:r>
+        <w:rPr>
+          <w:noProof/>
+        </w:rPr>
+        <w:fldChar w:fldCharType="end"/>
+      </w:r>
       <w:r>
         <w:t xml:space="preserve"> + </w:t>
       </w:r>
-      <w:fldSimple w:instr=" MERGEFIELD Sup_2 \* MERGEFORMAT ">
-        <w:r>
-          <w:rPr>
-            <w:noProof/>
-          </w:rPr>
-          <w:t>«Sup_2»</w:t>
-        </w:r>
-      </w:fldSimple>
+      <w:r>
+        <w:fldChar w:fldCharType="begin"/>
+      </w:r>
+      <w:r>
+        <w:instrText xml:space="preserve"> MERGEFIELD Sup_2 \* MERGEFORMAT </w:instrText>
+      </w:r>
+      <w:r>
+        <w:fldChar w:fldCharType="separate"/>
+      </w:r>
+      <w:r>
+        <w:rPr>
+          <w:noProof/>
+        </w:rPr>
+        <w:t>«Sup_2»</w:t>
+      </w:r>
+      <w:r>
+        <w:rPr>
+          <w:noProof/>
+        </w:rPr>
+        <w:fldChar w:fldCharType="end"/>
+      </w:r>
       <w:r>
         <w:t xml:space="preserve"> metros</w:t>
       </w:r>
@@ -218,14 +283,27 @@
       <w:r>
         <w:tab/>
       </w:r>
-      <w:fldSimple w:instr=" MERGEFIELD Sitio \* MERGEFORMAT ">
-        <w:r>
-          <w:rPr>
-            <w:noProof/>
-          </w:rPr>
-          <w:t>«Sitio»</w:t>
-        </w:r>
-      </w:fldSimple>
+      <w:r>
+        <w:fldChar w:fldCharType="begin"/>
+      </w:r>
+      <w:r>
+        <w:instrText xml:space="preserve"> MERGEFIELD Sitio \* MERGEFORMAT </w:instrText>
+      </w:r>
+      <w:r>
+        <w:fldChar w:fldCharType="separate"/>
+      </w:r>
+      <w:r>
+        <w:rPr>
+          <w:noProof/>
+        </w:rPr>
+        <w:t>«Sitio»</w:t>
+      </w:r>
+      <w:r>
+        <w:rPr>
+          <w:noProof/>
+        </w:rPr>
+        <w:fldChar w:fldCharType="end"/>
+      </w:r>
       <w:r>
         <w:t xml:space="preserve"> €</w:t>
       </w:r>
@@ -236,48 +314,54 @@
     <w:p>
       <w:pPr>
         <w:tabs>
+          <w:tab w:val="decimal" w:pos="3969"/>
+          <w:tab w:val="left" w:pos="5103"/>
+        </w:tabs>
+        <w:ind w:left="1985"/>
+      </w:pPr>
+    </w:p>
+    <w:p>
+      <w:pPr>
+        <w:tabs>
           <w:tab w:val="right" w:pos="5103"/>
         </w:tabs>
         <w:ind w:left="1985"/>
-        <w:rPr>
-          <w:b/>
-          <w:bCs/>
-        </w:rPr>
-      </w:pPr>
-      <w:r>
-        <w:rPr>
-          <w:b/>
-          <w:bCs/>
-        </w:rPr>
-        <w:t>(</w:t>
-      </w:r>
-      <w:r>
-        <w:rPr>
-          <w:b/>
-          <w:bCs/>
-        </w:rPr>
-        <w:t xml:space="preserve">realizado un </w:t>
-      </w:r>
-      <w:r>
-        <w:rPr>
-          <w:b/>
-          <w:bCs/>
-        </w:rPr>
-        <w:t xml:space="preserve">30% </w:t>
-      </w:r>
-      <w:r>
-        <w:rPr>
-          <w:b/>
-          <w:bCs/>
-        </w:rPr>
-        <w:t xml:space="preserve">de </w:t>
-      </w:r>
-      <w:r>
-        <w:rPr>
-          <w:b/>
-          <w:bCs/>
-        </w:rPr>
-        <w:t>descuento para este año 2021)</w:t>
+      </w:pPr>
+      <w:r>
+        <w:t>Por gastos:</w:t>
+      </w:r>
+      <w:r>
+        <w:t xml:space="preserve"> </w:t>
+      </w:r>
+      <w:r>
+        <w:tab/>
+      </w:r>
+      <w:r>
+        <w:fldChar w:fldCharType="begin"/>
+      </w:r>
+      <w:r>
+        <w:instrText xml:space="preserve"> MERGEFIELD Gastos \* MERGEFORMAT </w:instrText>
+      </w:r>
+      <w:r>
+        <w:fldChar w:fldCharType="separate"/>
+      </w:r>
+      <w:r>
+        <w:rPr>
+          <w:noProof/>
+        </w:rPr>
+        <w:t>«Gastos»</w:t>
+      </w:r>
+      <w:r>
+        <w:rPr>
+          <w:noProof/>
+        </w:rPr>
+        <w:fldChar w:fldCharType="end"/>
+      </w:r>
+      <w:r>
+        <w:t xml:space="preserve"> </w:t>
+      </w:r>
+      <w:r>
+        <w:t>€</w:t>
       </w:r>
     </w:p>
     <w:p>
@@ -297,252 +381,303 @@
         <w:ind w:left="1985"/>
       </w:pPr>
       <w:r>
-        <w:t>Por gastos:</w:t>
+        <w:t xml:space="preserve">Por luz y agua: </w:t>
+      </w:r>
+      <w:r>
+        <w:tab/>
+      </w:r>
+      <w:r>
+        <w:fldChar w:fldCharType="begin"/>
+      </w:r>
+      <w:r>
+        <w:instrText xml:space="preserve"> MERGEFIELD LuzAgua \* MERGEFORMAT </w:instrText>
+      </w:r>
+      <w:r>
+        <w:fldChar w:fldCharType="separate"/>
+      </w:r>
+      <w:r>
+        <w:rPr>
+          <w:noProof/>
+        </w:rPr>
+        <w:t>«LuzAgua»</w:t>
+      </w:r>
+      <w:r>
+        <w:rPr>
+          <w:noProof/>
+        </w:rPr>
+        <w:fldChar w:fldCharType="end"/>
+      </w:r>
+      <w:r>
+        <w:t xml:space="preserve"> €</w:t>
+      </w:r>
+    </w:p>
+    <w:p>
+      <w:pPr>
+        <w:tabs>
+          <w:tab w:val="left" w:pos="5103"/>
+        </w:tabs>
+        <w:ind w:left="1985"/>
+      </w:pPr>
+    </w:p>
+    <w:p>
+      <w:pPr>
+        <w:tabs>
+          <w:tab w:val="right" w:pos="5103"/>
+        </w:tabs>
+        <w:ind w:left="1985"/>
+      </w:pPr>
+      <w:r>
+        <w:t xml:space="preserve">Por viviendas: </w:t>
+      </w:r>
+      <w:r>
+        <w:tab/>
+      </w:r>
+      <w:r>
+        <w:fldChar w:fldCharType="begin"/>
+      </w:r>
+      <w:r>
+        <w:instrText xml:space="preserve"> MERGEFIELD Vivienda \* MERGEFORMAT </w:instrText>
+      </w:r>
+      <w:r>
+        <w:fldChar w:fldCharType="separate"/>
+      </w:r>
+      <w:r>
+        <w:rPr>
+          <w:noProof/>
+        </w:rPr>
+        <w:t>«Vivienda»</w:t>
+      </w:r>
+      <w:r>
+        <w:rPr>
+          <w:noProof/>
+        </w:rPr>
+        <w:fldChar w:fldCharType="end"/>
+      </w:r>
+      <w:r>
+        <w:t xml:space="preserve"> €</w:t>
+      </w:r>
+    </w:p>
+    <w:p>
+      <w:pPr>
+        <w:tabs>
+          <w:tab w:val="right" w:pos="5103"/>
+        </w:tabs>
+        <w:ind w:left="1985"/>
+      </w:pPr>
+    </w:p>
+    <w:p>
+      <w:pPr>
+        <w:tabs>
+          <w:tab w:val="right" w:pos="5103"/>
+        </w:tabs>
+        <w:ind w:left="1985"/>
+      </w:pPr>
+      <w:r>
+        <w:t xml:space="preserve">Por máquinas: </w:t>
+      </w:r>
+      <w:r>
+        <w:tab/>
+      </w:r>
+      <w:r>
+        <w:fldChar w:fldCharType="begin"/>
+      </w:r>
+      <w:r>
+        <w:instrText xml:space="preserve"> MERGEFIELD Maquinas \* MERGEFORMAT </w:instrText>
+      </w:r>
+      <w:r>
+        <w:fldChar w:fldCharType="separate"/>
+      </w:r>
+      <w:r>
+        <w:rPr>
+          <w:noProof/>
+        </w:rPr>
+        <w:t>«Maquinas»</w:t>
+      </w:r>
+      <w:r>
+        <w:rPr>
+          <w:noProof/>
+        </w:rPr>
+        <w:fldChar w:fldCharType="end"/>
+      </w:r>
+      <w:r>
+        <w:t xml:space="preserve"> €</w:t>
+      </w:r>
+    </w:p>
+    <w:p>
+      <w:pPr>
+        <w:tabs>
+          <w:tab w:val="left" w:pos="5103"/>
+        </w:tabs>
+        <w:ind w:left="1985"/>
+      </w:pPr>
+    </w:p>
+    <w:p>
+      <w:pPr>
+        <w:tabs>
+          <w:tab w:val="right" w:pos="5103"/>
+        </w:tabs>
+        <w:ind w:left="1985"/>
+      </w:pPr>
+      <w:r>
+        <w:t xml:space="preserve">Por deuda: </w:t>
+      </w:r>
+      <w:r>
+        <w:tab/>
+      </w:r>
+      <w:r>
+        <w:fldChar w:fldCharType="begin"/>
+      </w:r>
+      <w:r>
+        <w:instrText xml:space="preserve"> MERGEFIELD Deuda \* MERGEFORMAT </w:instrText>
+      </w:r>
+      <w:r>
+        <w:fldChar w:fldCharType="separate"/>
+      </w:r>
+      <w:r>
+        <w:rPr>
+          <w:noProof/>
+        </w:rPr>
+        <w:t>«Deuda»</w:t>
+      </w:r>
+      <w:r>
+        <w:rPr>
+          <w:noProof/>
+        </w:rPr>
+        <w:fldChar w:fldCharType="end"/>
+      </w:r>
+      <w:r>
+        <w:t xml:space="preserve"> €</w:t>
+      </w:r>
+    </w:p>
+    <w:p>
+      <w:pPr>
+        <w:tabs>
+          <w:tab w:val="right" w:pos="5103"/>
+        </w:tabs>
+        <w:ind w:left="1985"/>
+      </w:pPr>
+    </w:p>
+    <w:p>
+      <w:pPr>
+        <w:tabs>
+          <w:tab w:val="right" w:pos="5103"/>
+        </w:tabs>
+        <w:ind w:left="1985"/>
+      </w:pPr>
+      <w:r>
+        <w:t xml:space="preserve">Por sanciones: </w:t>
+      </w:r>
+      <w:r>
+        <w:tab/>
+      </w:r>
+      <w:r>
+        <w:fldChar w:fldCharType="begin"/>
+      </w:r>
+      <w:r>
+        <w:instrText xml:space="preserve"> MERGEFIELD Sanciones \* MERGEFORMAT </w:instrText>
+      </w:r>
+      <w:r>
+        <w:fldChar w:fldCharType="separate"/>
+      </w:r>
+      <w:r>
+        <w:rPr>
+          <w:noProof/>
+        </w:rPr>
+        <w:t>«Sanciones»</w:t>
+      </w:r>
+      <w:r>
+        <w:rPr>
+          <w:noProof/>
+        </w:rPr>
+        <w:fldChar w:fldCharType="end"/>
+      </w:r>
+      <w:r>
+        <w:t xml:space="preserve"> €</w:t>
       </w:r>
       <w:r>
         <w:t xml:space="preserve"> </w:t>
       </w:r>
       <w:r>
+        <w:t xml:space="preserve"> </w:t>
+      </w:r>
+      <w:r>
+        <w:fldChar w:fldCharType="begin"/>
+      </w:r>
+      <w:r>
+        <w:instrText xml:space="preserve"> MERGEFIELD MotivoSanciones \* MERGEFORMAT </w:instrText>
+      </w:r>
+      <w:r>
+        <w:fldChar w:fldCharType="separate"/>
+      </w:r>
+      <w:r>
+        <w:rPr>
+          <w:noProof/>
+        </w:rPr>
+        <w:t>«MotivoSanciones»</w:t>
+      </w:r>
+      <w:r>
+        <w:rPr>
+          <w:noProof/>
+        </w:rPr>
+        <w:fldChar w:fldCharType="end"/>
+      </w:r>
+    </w:p>
+    <w:p>
+      <w:pPr>
+        <w:tabs>
+          <w:tab w:val="decimal" w:pos="3969"/>
+          <w:tab w:val="left" w:pos="5103"/>
+        </w:tabs>
+      </w:pPr>
+    </w:p>
+    <w:p>
+      <w:pPr>
+        <w:tabs>
+          <w:tab w:val="decimal" w:pos="3969"/>
+        </w:tabs>
+      </w:pPr>
+    </w:p>
+    <w:p>
+      <w:pPr>
+        <w:tabs>
+          <w:tab w:val="decimal" w:pos="3969"/>
+        </w:tabs>
+      </w:pPr>
+    </w:p>
+    <w:p>
+      <w:pPr>
+        <w:tabs>
+          <w:tab w:val="right" w:pos="5103"/>
+        </w:tabs>
+        <w:ind w:left="1985"/>
+      </w:pPr>
+      <w:r>
+        <w:t>Total:</w:t>
+      </w:r>
+      <w:r>
         <w:tab/>
       </w:r>
-      <w:fldSimple w:instr=" MERGEFIELD Gastos \* MERGEFORMAT ">
-        <w:r>
-          <w:rPr>
-            <w:noProof/>
-          </w:rPr>
-          <w:t>«Gastos»</w:t>
-        </w:r>
-      </w:fldSimple>
-      <w:r>
-        <w:t xml:space="preserve"> </w:t>
-      </w:r>
-      <w:r>
-        <w:t>€</w:t>
-      </w:r>
-    </w:p>
-    <w:p>
-      <w:pPr>
-        <w:tabs>
-          <w:tab w:val="decimal" w:pos="3969"/>
-          <w:tab w:val="left" w:pos="5103"/>
-        </w:tabs>
-        <w:ind w:left="1985"/>
-      </w:pPr>
-    </w:p>
-    <w:p>
-      <w:pPr>
-        <w:tabs>
-          <w:tab w:val="right" w:pos="5103"/>
-        </w:tabs>
-        <w:ind w:left="1985"/>
-      </w:pPr>
-      <w:r>
-        <w:t xml:space="preserve">Por luz y agua: </w:t>
-      </w:r>
-      <w:r>
-        <w:tab/>
-      </w:r>
-      <w:fldSimple w:instr=" MERGEFIELD LuzAgua \* MERGEFORMAT ">
-        <w:r>
-          <w:rPr>
-            <w:noProof/>
-          </w:rPr>
-          <w:t>«LuzAgua»</w:t>
-        </w:r>
-      </w:fldSimple>
-      <w:r>
-        <w:t xml:space="preserve"> €</w:t>
-      </w:r>
-    </w:p>
-    <w:p>
-      <w:pPr>
-        <w:tabs>
-          <w:tab w:val="left" w:pos="5103"/>
-        </w:tabs>
-        <w:ind w:left="1985"/>
-      </w:pPr>
-    </w:p>
-    <w:p>
-      <w:pPr>
-        <w:tabs>
-          <w:tab w:val="right" w:pos="5103"/>
-        </w:tabs>
-        <w:ind w:left="1985"/>
-      </w:pPr>
-      <w:r>
-        <w:t xml:space="preserve">Por viviendas: </w:t>
-      </w:r>
-      <w:r>
-        <w:tab/>
-      </w:r>
-      <w:fldSimple w:instr=" MERGEFIELD Vivienda \* MERGEFORMAT ">
-        <w:r>
-          <w:rPr>
-            <w:noProof/>
-          </w:rPr>
-          <w:t>«Vivienda»</w:t>
-        </w:r>
-      </w:fldSimple>
-      <w:r>
-        <w:t xml:space="preserve"> €</w:t>
-      </w:r>
-    </w:p>
-    <w:p>
-      <w:pPr>
-        <w:tabs>
-          <w:tab w:val="right" w:pos="5103"/>
-        </w:tabs>
-        <w:ind w:left="1985"/>
-      </w:pPr>
-    </w:p>
-    <w:p>
-      <w:pPr>
-        <w:tabs>
-          <w:tab w:val="right" w:pos="5103"/>
-        </w:tabs>
-        <w:ind w:left="1985"/>
-      </w:pPr>
-      <w:r>
-        <w:t xml:space="preserve">Por máquinas: </w:t>
-      </w:r>
-      <w:r>
-        <w:tab/>
-      </w:r>
-      <w:fldSimple w:instr=" MERGEFIELD Maquinas \* MERGEFORMAT ">
-        <w:r>
-          <w:rPr>
-            <w:noProof/>
-          </w:rPr>
-          <w:t>«Maquinas»</w:t>
-        </w:r>
-      </w:fldSimple>
-      <w:r>
-        <w:t xml:space="preserve"> €</w:t>
-      </w:r>
-    </w:p>
-    <w:p>
-      <w:pPr>
-        <w:tabs>
-          <w:tab w:val="left" w:pos="5103"/>
-        </w:tabs>
-        <w:ind w:left="1985"/>
-      </w:pPr>
-    </w:p>
-    <w:p>
-      <w:pPr>
-        <w:tabs>
-          <w:tab w:val="right" w:pos="5103"/>
-        </w:tabs>
-        <w:ind w:left="1985"/>
-      </w:pPr>
-      <w:r>
-        <w:t xml:space="preserve">Por deuda: </w:t>
-      </w:r>
-      <w:r>
-        <w:tab/>
-      </w:r>
-      <w:fldSimple w:instr=" MERGEFIELD Deuda \* MERGEFORMAT ">
-        <w:r>
-          <w:rPr>
-            <w:noProof/>
-          </w:rPr>
-          <w:t>«Deuda»</w:t>
-        </w:r>
-      </w:fldSimple>
-      <w:r>
-        <w:t xml:space="preserve"> €</w:t>
-      </w:r>
-    </w:p>
-    <w:p>
-      <w:pPr>
-        <w:tabs>
-          <w:tab w:val="right" w:pos="5103"/>
-        </w:tabs>
-        <w:ind w:left="1985"/>
-      </w:pPr>
-    </w:p>
-    <w:p>
-      <w:pPr>
-        <w:tabs>
-          <w:tab w:val="right" w:pos="5103"/>
-        </w:tabs>
-        <w:ind w:left="1985"/>
-      </w:pPr>
-      <w:r>
-        <w:t xml:space="preserve">Por sanciones: </w:t>
-      </w:r>
-      <w:r>
-        <w:tab/>
-      </w:r>
-      <w:fldSimple w:instr=" MERGEFIELD Sanciones \* MERGEFORMAT ">
-        <w:r>
-          <w:rPr>
-            <w:noProof/>
-          </w:rPr>
-          <w:t>«Sanciones»</w:t>
-        </w:r>
-      </w:fldSimple>
-      <w:r>
-        <w:t xml:space="preserve"> €</w:t>
-      </w:r>
-      <w:r>
-        <w:t xml:space="preserve"> </w:t>
-      </w:r>
-      <w:r>
-        <w:t xml:space="preserve"> </w:t>
-      </w:r>
-      <w:fldSimple w:instr=" MERGEFIELD MotivoSanciones \* MERGEFORMAT ">
-        <w:r>
-          <w:rPr>
-            <w:noProof/>
-          </w:rPr>
-          <w:t>«MotivoSanciones»</w:t>
-        </w:r>
-      </w:fldSimple>
-    </w:p>
-    <w:p>
-      <w:pPr>
-        <w:tabs>
-          <w:tab w:val="decimal" w:pos="3969"/>
-          <w:tab w:val="left" w:pos="5103"/>
-        </w:tabs>
-      </w:pPr>
-    </w:p>
-    <w:p>
-      <w:pPr>
-        <w:tabs>
-          <w:tab w:val="decimal" w:pos="3969"/>
-        </w:tabs>
-      </w:pPr>
-    </w:p>
-    <w:p>
-      <w:pPr>
-        <w:tabs>
-          <w:tab w:val="decimal" w:pos="3969"/>
-        </w:tabs>
-      </w:pPr>
-    </w:p>
-    <w:p>
-      <w:pPr>
-        <w:tabs>
-          <w:tab w:val="right" w:pos="5103"/>
-        </w:tabs>
-        <w:ind w:left="1985"/>
-      </w:pPr>
-      <w:r>
-        <w:t>Total:</w:t>
-      </w:r>
-      <w:r>
-        <w:tab/>
-      </w:r>
-      <w:fldSimple w:instr=" MERGEFIELD Total \* MERGEFORMAT ">
-        <w:r>
-          <w:rPr>
-            <w:noProof/>
-          </w:rPr>
-          <w:t>«Total»</w:t>
-        </w:r>
-      </w:fldSimple>
+      <w:r>
+        <w:fldChar w:fldCharType="begin"/>
+      </w:r>
+      <w:r>
+        <w:instrText xml:space="preserve"> MERGEFIELD Total \* MERGEFORMAT </w:instrText>
+      </w:r>
+      <w:r>
+        <w:fldChar w:fldCharType="separate"/>
+      </w:r>
+      <w:r>
+        <w:rPr>
+          <w:noProof/>
+        </w:rPr>
+        <w:t>«Total»</w:t>
+      </w:r>
+      <w:r>
+        <w:rPr>
+          <w:noProof/>
+        </w:rPr>
+        <w:fldChar w:fldCharType="end"/>
+      </w:r>
       <w:r>
         <w:t xml:space="preserve"> €</w:t>
       </w:r>
@@ -693,7 +828,7 @@
 </file>
 
 <file path=word/endnotes.xml><?xml version="1.0" encoding="utf-8"?>
-<w:endnotes xmlns:wpc="http://schemas.microsoft.com/office/word/2010/wordprocessingCanvas" xmlns:cx="http://schemas.microsoft.com/office/drawing/2014/chartex" xmlns:cx1="http://schemas.microsoft.com/office/drawing/2015/9/8/chartex" xmlns:cx2="http://schemas.microsoft.com/office/drawing/2015/10/21/chartex" xmlns:cx3="http://schemas.microsoft.com/office/drawing/2016/5/9/chartex" xmlns:cx4="http://schemas.microsoft.com/office/drawing/2016/5/10/chartex" xmlns:cx5="http://schemas.microsoft.com/office/drawing/2016/5/11/chartex" xmlns:cx6="http://schemas.microsoft.com/office/drawing/2016/5/12/chartex" xmlns:cx7="http://schemas.microsoft.com/office/drawing/2016/5/13/chartex" xmlns:cx8="http://schemas.microsoft.com/office/drawing/2016/5/14/chartex" xmlns:mc="http://schemas.openxmlformats.org/markup-compatibility/2006" xmlns:aink="http://schemas.microsoft.com/office/drawing/2016/ink" xmlns:am3d="http://schemas.microsoft.com/office/drawing/2017/model3d" xmlns:o="urn:schemas-microsoft-com:office:office" xmlns:r="http://schemas.openxmlformats.org/officeDocument/2006/relationships" xmlns:m="http://schemas.openxmlformats.org/officeDocument/2006/math" xmlns:v="urn:schemas-microsoft-com:vml" xmlns:wp14="http://schemas.microsoft.com/office/word/2010/wordprocessingDrawing" xmlns:wp="http://schemas.openxmlformats.org/drawingml/2006/wordprocessingDrawing" xmlns:w10="urn:schemas-microsoft-com:office:word" xmlns:w="http://schemas.openxmlformats.org/wordprocessingml/2006/main" xmlns:w14="http://schemas.microsoft.com/office/word/2010/wordml" xmlns:w15="http://schemas.microsoft.com/office/word/2012/wordml" xmlns:w16cex="http://schemas.microsoft.com/office/word/2018/wordml/cex" xmlns:w16cid="http://schemas.microsoft.com/office/word/2016/wordml/cid" xmlns:w16="http://schemas.microsoft.com/office/word/2018/wordml" xmlns:w16se="http://schemas.microsoft.com/office/word/2015/wordml/symex" xmlns:wpg="http://schemas.microsoft.com/office/word/2010/wordprocessingGroup" xmlns:wpi="http://schemas.microsoft.com/office/word/2010/wordprocessingInk" xmlns:wne="http://schemas.microsoft.com/office/word/2006/wordml" xmlns:wps="http://schemas.microsoft.com/office/word/2010/wordprocessingShape" mc:Ignorable="w14 w15 w16se w16cid w16 w16cex wp14">
+<w:endnotes xmlns:wpc="http://schemas.microsoft.com/office/word/2010/wordprocessingCanvas" xmlns:cx="http://schemas.microsoft.com/office/drawing/2014/chartex" xmlns:cx1="http://schemas.microsoft.com/office/drawing/2015/9/8/chartex" xmlns:cx2="http://schemas.microsoft.com/office/drawing/2015/10/21/chartex" xmlns:cx3="http://schemas.microsoft.com/office/drawing/2016/5/9/chartex" xmlns:cx4="http://schemas.microsoft.com/office/drawing/2016/5/10/chartex" xmlns:cx5="http://schemas.microsoft.com/office/drawing/2016/5/11/chartex" xmlns:cx6="http://schemas.microsoft.com/office/drawing/2016/5/12/chartex" xmlns:cx7="http://schemas.microsoft.com/office/drawing/2016/5/13/chartex" xmlns:cx8="http://schemas.microsoft.com/office/drawing/2016/5/14/chartex" xmlns:mc="http://schemas.openxmlformats.org/markup-compatibility/2006" xmlns:aink="http://schemas.microsoft.com/office/drawing/2016/ink" xmlns:am3d="http://schemas.microsoft.com/office/drawing/2017/model3d" xmlns:o="urn:schemas-microsoft-com:office:office" xmlns:r="http://schemas.openxmlformats.org/officeDocument/2006/relationships" xmlns:m="http://schemas.openxmlformats.org/officeDocument/2006/math" xmlns:v="urn:schemas-microsoft-com:vml" xmlns:wp14="http://schemas.microsoft.com/office/word/2010/wordprocessingDrawing" xmlns:wp="http://schemas.openxmlformats.org/drawingml/2006/wordprocessingDrawing" xmlns:w10="urn:schemas-microsoft-com:office:word" xmlns:w="http://schemas.openxmlformats.org/wordprocessingml/2006/main" xmlns:w14="http://schemas.microsoft.com/office/word/2010/wordml" xmlns:w15="http://schemas.microsoft.com/office/word/2012/wordml" xmlns:w16cex="http://schemas.microsoft.com/office/word/2018/wordml/cex" xmlns:w16cid="http://schemas.microsoft.com/office/word/2016/wordml/cid" xmlns:w16="http://schemas.microsoft.com/office/word/2018/wordml" xmlns:w16sdtdh="http://schemas.microsoft.com/office/word/2020/wordml/sdtdatahash" xmlns:w16se="http://schemas.microsoft.com/office/word/2015/wordml/symex" xmlns:wpg="http://schemas.microsoft.com/office/word/2010/wordprocessingGroup" xmlns:wpi="http://schemas.microsoft.com/office/word/2010/wordprocessingInk" xmlns:wne="http://schemas.microsoft.com/office/word/2006/wordml" xmlns:wps="http://schemas.microsoft.com/office/word/2010/wordprocessingShape" mc:Ignorable="w14 w15 w16se w16cid w16 w16cex w16sdtdh wp14">
   <w:endnote w:type="separator" w:id="-1">
     <w:p>
       <w:r>
@@ -712,7 +847,7 @@
 </file>
 
 <file path=word/footer1.xml><?xml version="1.0" encoding="utf-8"?>
-<w:ftr xmlns:wpc="http://schemas.microsoft.com/office/word/2010/wordprocessingCanvas" xmlns:cx="http://schemas.microsoft.com/office/drawing/2014/chartex" xmlns:cx1="http://schemas.microsoft.com/office/drawing/2015/9/8/chartex" xmlns:cx2="http://schemas.microsoft.com/office/drawing/2015/10/21/chartex" xmlns:cx3="http://schemas.microsoft.com/office/drawing/2016/5/9/chartex" xmlns:cx4="http://schemas.microsoft.com/office/drawing/2016/5/10/chartex" xmlns:cx5="http://schemas.microsoft.com/office/drawing/2016/5/11/chartex" xmlns:cx6="http://schemas.microsoft.com/office/drawing/2016/5/12/chartex" xmlns:cx7="http://schemas.microsoft.com/office/drawing/2016/5/13/chartex" xmlns:cx8="http://schemas.microsoft.com/office/drawing/2016/5/14/chartex" xmlns:mc="http://schemas.openxmlformats.org/markup-compatibility/2006" xmlns:aink="http://schemas.microsoft.com/office/drawing/2016/ink" xmlns:am3d="http://schemas.microsoft.com/office/drawing/2017/model3d" xmlns:o="urn:schemas-microsoft-com:office:office" xmlns:r="http://schemas.openxmlformats.org/officeDocument/2006/relationships" xmlns:m="http://schemas.openxmlformats.org/officeDocument/2006/math" xmlns:v="urn:schemas-microsoft-com:vml" xmlns:wp14="http://schemas.microsoft.com/office/word/2010/wordprocessingDrawing" xmlns:wp="http://schemas.openxmlformats.org/drawingml/2006/wordprocessingDrawing" xmlns:w10="urn:schemas-microsoft-com:office:word" xmlns:w="http://schemas.openxmlformats.org/wordprocessingml/2006/main" xmlns:w14="http://schemas.microsoft.com/office/word/2010/wordml" xmlns:w15="http://schemas.microsoft.com/office/word/2012/wordml" xmlns:w16cex="http://schemas.microsoft.com/office/word/2018/wordml/cex" xmlns:w16cid="http://schemas.microsoft.com/office/word/2016/wordml/cid" xmlns:w16="http://schemas.microsoft.com/office/word/2018/wordml" xmlns:w16se="http://schemas.microsoft.com/office/word/2015/wordml/symex" xmlns:wpg="http://schemas.microsoft.com/office/word/2010/wordprocessingGroup" xmlns:wpi="http://schemas.microsoft.com/office/word/2010/wordprocessingInk" xmlns:wne="http://schemas.microsoft.com/office/word/2006/wordml" xmlns:wps="http://schemas.microsoft.com/office/word/2010/wordprocessingShape" mc:Ignorable="w14 w15 w16se w16cid w16 w16cex wp14">
+<w:ftr xmlns:wpc="http://schemas.microsoft.com/office/word/2010/wordprocessingCanvas" xmlns:cx="http://schemas.microsoft.com/office/drawing/2014/chartex" xmlns:cx1="http://schemas.microsoft.com/office/drawing/2015/9/8/chartex" xmlns:cx2="http://schemas.microsoft.com/office/drawing/2015/10/21/chartex" xmlns:cx3="http://schemas.microsoft.com/office/drawing/2016/5/9/chartex" xmlns:cx4="http://schemas.microsoft.com/office/drawing/2016/5/10/chartex" xmlns:cx5="http://schemas.microsoft.com/office/drawing/2016/5/11/chartex" xmlns:cx6="http://schemas.microsoft.com/office/drawing/2016/5/12/chartex" xmlns:cx7="http://schemas.microsoft.com/office/drawing/2016/5/13/chartex" xmlns:cx8="http://schemas.microsoft.com/office/drawing/2016/5/14/chartex" xmlns:mc="http://schemas.openxmlformats.org/markup-compatibility/2006" xmlns:aink="http://schemas.microsoft.com/office/drawing/2016/ink" xmlns:am3d="http://schemas.microsoft.com/office/drawing/2017/model3d" xmlns:o="urn:schemas-microsoft-com:office:office" xmlns:r="http://schemas.openxmlformats.org/officeDocument/2006/relationships" xmlns:m="http://schemas.openxmlformats.org/officeDocument/2006/math" xmlns:v="urn:schemas-microsoft-com:vml" xmlns:wp14="http://schemas.microsoft.com/office/word/2010/wordprocessingDrawing" xmlns:wp="http://schemas.openxmlformats.org/drawingml/2006/wordprocessingDrawing" xmlns:w10="urn:schemas-microsoft-com:office:word" xmlns:w="http://schemas.openxmlformats.org/wordprocessingml/2006/main" xmlns:w14="http://schemas.microsoft.com/office/word/2010/wordml" xmlns:w15="http://schemas.microsoft.com/office/word/2012/wordml" xmlns:w16cex="http://schemas.microsoft.com/office/word/2018/wordml/cex" xmlns:w16cid="http://schemas.microsoft.com/office/word/2016/wordml/cid" xmlns:w16="http://schemas.microsoft.com/office/word/2018/wordml" xmlns:w16sdtdh="http://schemas.microsoft.com/office/word/2020/wordml/sdtdatahash" xmlns:w16se="http://schemas.microsoft.com/office/word/2015/wordml/symex" xmlns:wpg="http://schemas.microsoft.com/office/word/2010/wordprocessingGroup" xmlns:wpi="http://schemas.microsoft.com/office/word/2010/wordprocessingInk" xmlns:wne="http://schemas.microsoft.com/office/word/2006/wordml" xmlns:wps="http://schemas.microsoft.com/office/word/2010/wordprocessingShape" mc:Ignorable="w14 w15 w16se w16cid w16 w16cex w16sdtdh wp14">
   <w:p>
     <w:pPr>
       <w:pStyle w:val="Piedepgina"/>
@@ -755,7 +890,7 @@
 </file>
 
 <file path=word/footnotes.xml><?xml version="1.0" encoding="utf-8"?>
-<w:footnotes xmlns:wpc="http://schemas.microsoft.com/office/word/2010/wordprocessingCanvas" xmlns:cx="http://schemas.microsoft.com/office/drawing/2014/chartex" xmlns:cx1="http://schemas.microsoft.com/office/drawing/2015/9/8/chartex" xmlns:cx2="http://schemas.microsoft.com/office/drawing/2015/10/21/chartex" xmlns:cx3="http://schemas.microsoft.com/office/drawing/2016/5/9/chartex" xmlns:cx4="http://schemas.microsoft.com/office/drawing/2016/5/10/chartex" xmlns:cx5="http://schemas.microsoft.com/office/drawing/2016/5/11/chartex" xmlns:cx6="http://schemas.microsoft.com/office/drawing/2016/5/12/chartex" xmlns:cx7="http://schemas.microsoft.com/office/drawing/2016/5/13/chartex" xmlns:cx8="http://schemas.microsoft.com/office/drawing/2016/5/14/chartex" xmlns:mc="http://schemas.openxmlformats.org/markup-compatibility/2006" xmlns:aink="http://schemas.microsoft.com/office/drawing/2016/ink" xmlns:am3d="http://schemas.microsoft.com/office/drawing/2017/model3d" xmlns:o="urn:schemas-microsoft-com:office:office" xmlns:r="http://schemas.openxmlformats.org/officeDocument/2006/relationships" xmlns:m="http://schemas.openxmlformats.org/officeDocument/2006/math" xmlns:v="urn:schemas-microsoft-com:vml" xmlns:wp14="http://schemas.microsoft.com/office/word/2010/wordprocessingDrawing" xmlns:wp="http://schemas.openxmlformats.org/drawingml/2006/wordprocessingDrawing" xmlns:w10="urn:schemas-microsoft-com:office:word" xmlns:w="http://schemas.openxmlformats.org/wordprocessingml/2006/main" xmlns:w14="http://schemas.microsoft.com/office/word/2010/wordml" xmlns:w15="http://schemas.microsoft.com/office/word/2012/wordml" xmlns:w16cex="http://schemas.microsoft.com/office/word/2018/wordml/cex" xmlns:w16cid="http://schemas.microsoft.com/office/word/2016/wordml/cid" xmlns:w16="http://schemas.microsoft.com/office/word/2018/wordml" xmlns:w16se="http://schemas.microsoft.com/office/word/2015/wordml/symex" xmlns:wpg="http://schemas.microsoft.com/office/word/2010/wordprocessingGroup" xmlns:wpi="http://schemas.microsoft.com/office/word/2010/wordprocessingInk" xmlns:wne="http://schemas.microsoft.com/office/word/2006/wordml" xmlns:wps="http://schemas.microsoft.com/office/word/2010/wordprocessingShape" mc:Ignorable="w14 w15 w16se w16cid w16 w16cex wp14">
+<w:footnotes xmlns:wpc="http://schemas.microsoft.com/office/word/2010/wordprocessingCanvas" xmlns:cx="http://schemas.microsoft.com/office/drawing/2014/chartex" xmlns:cx1="http://schemas.microsoft.com/office/drawing/2015/9/8/chartex" xmlns:cx2="http://schemas.microsoft.com/office/drawing/2015/10/21/chartex" xmlns:cx3="http://schemas.microsoft.com/office/drawing/2016/5/9/chartex" xmlns:cx4="http://schemas.microsoft.com/office/drawing/2016/5/10/chartex" xmlns:cx5="http://schemas.microsoft.com/office/drawing/2016/5/11/chartex" xmlns:cx6="http://schemas.microsoft.com/office/drawing/2016/5/12/chartex" xmlns:cx7="http://schemas.microsoft.com/office/drawing/2016/5/13/chartex" xmlns:cx8="http://schemas.microsoft.com/office/drawing/2016/5/14/chartex" xmlns:mc="http://schemas.openxmlformats.org/markup-compatibility/2006" xmlns:aink="http://schemas.microsoft.com/office/drawing/2016/ink" xmlns:am3d="http://schemas.microsoft.com/office/drawing/2017/model3d" xmlns:o="urn:schemas-microsoft-com:office:office" xmlns:r="http://schemas.openxmlformats.org/officeDocument/2006/relationships" xmlns:m="http://schemas.openxmlformats.org/officeDocument/2006/math" xmlns:v="urn:schemas-microsoft-com:vml" xmlns:wp14="http://schemas.microsoft.com/office/word/2010/wordprocessingDrawing" xmlns:wp="http://schemas.openxmlformats.org/drawingml/2006/wordprocessingDrawing" xmlns:w10="urn:schemas-microsoft-com:office:word" xmlns:w="http://schemas.openxmlformats.org/wordprocessingml/2006/main" xmlns:w14="http://schemas.microsoft.com/office/word/2010/wordml" xmlns:w15="http://schemas.microsoft.com/office/word/2012/wordml" xmlns:w16cex="http://schemas.microsoft.com/office/word/2018/wordml/cex" xmlns:w16cid="http://schemas.microsoft.com/office/word/2016/wordml/cid" xmlns:w16="http://schemas.microsoft.com/office/word/2018/wordml" xmlns:w16sdtdh="http://schemas.microsoft.com/office/word/2020/wordml/sdtdatahash" xmlns:w16se="http://schemas.microsoft.com/office/word/2015/wordml/symex" xmlns:wpg="http://schemas.microsoft.com/office/word/2010/wordprocessingGroup" xmlns:wpi="http://schemas.microsoft.com/office/word/2010/wordprocessingInk" xmlns:wne="http://schemas.microsoft.com/office/word/2006/wordml" xmlns:wps="http://schemas.microsoft.com/office/word/2010/wordprocessingShape" mc:Ignorable="w14 w15 w16se w16cid w16 w16cex w16sdtdh wp14">
   <w:footnote w:type="separator" w:id="-1">
     <w:p>
       <w:r>
@@ -774,7 +909,7 @@
 </file>
 
 <file path=word/styles.xml><?xml version="1.0" encoding="utf-8"?>
-<w:styles xmlns:mc="http://schemas.openxmlformats.org/markup-compatibility/2006" xmlns:r="http://schemas.openxmlformats.org/officeDocument/2006/relationships" xmlns:w="http://schemas.openxmlformats.org/wordprocessingml/2006/main" xmlns:w14="http://schemas.microsoft.com/office/word/2010/wordml" xmlns:w15="http://schemas.microsoft.com/office/word/2012/wordml" xmlns:w16cex="http://schemas.microsoft.com/office/word/2018/wordml/cex" xmlns:w16cid="http://schemas.microsoft.com/office/word/2016/wordml/cid" xmlns:w16="http://schemas.microsoft.com/office/word/2018/wordml" xmlns:w16se="http://schemas.microsoft.com/office/word/2015/wordml/symex" mc:Ignorable="w14 w15 w16se w16cid w16 w16cex">
+<w:styles xmlns:mc="http://schemas.openxmlformats.org/markup-compatibility/2006" xmlns:r="http://schemas.openxmlformats.org/officeDocument/2006/relationships" xmlns:w="http://schemas.openxmlformats.org/wordprocessingml/2006/main" xmlns:w14="http://schemas.microsoft.com/office/word/2010/wordml" xmlns:w15="http://schemas.microsoft.com/office/word/2012/wordml" xmlns:w16cex="http://schemas.microsoft.com/office/word/2018/wordml/cex" xmlns:w16cid="http://schemas.microsoft.com/office/word/2016/wordml/cid" xmlns:w16="http://schemas.microsoft.com/office/word/2018/wordml" xmlns:w16sdtdh="http://schemas.microsoft.com/office/word/2020/wordml/sdtdatahash" xmlns:w16se="http://schemas.microsoft.com/office/word/2015/wordml/symex" mc:Ignorable="w14 w15 w16se w16cid w16 w16cex w16sdtdh">
   <w:docDefaults>
     <w:rPrDefault>
       <w:rPr>

</xml_diff>